<commit_message>
Added Computational Science Notes
</commit_message>
<xml_diff>
--- a/Computational Science I/Computational Science Notes.docx
+++ b/Computational Science I/Computational Science Notes.docx
@@ -1,6 +1,6 @@
 
 <file path=word/document.xml><?xml version="1.0" encoding="utf-8"?>
-<w:document xmlns:wpc="http://schemas.microsoft.com/office/word/2010/wordprocessingCanvas" xmlns:cx="http://schemas.microsoft.com/office/drawing/2014/chartex" xmlns:mc="http://schemas.openxmlformats.org/markup-compatibility/2006" xmlns:o="urn:schemas-microsoft-com:office:office" xmlns:r="http://schemas.openxmlformats.org/officeDocument/2006/relationships" xmlns:m="http://schemas.openxmlformats.org/officeDocument/2006/math" xmlns:v="urn:schemas-microsoft-com:vml" xmlns:wp14="http://schemas.microsoft.com/office/word/2010/wordprocessingDrawing" xmlns:wp="http://schemas.openxmlformats.org/drawingml/2006/wordprocessingDrawing" xmlns:w10="urn:schemas-microsoft-com:office:word" xmlns:w="http://schemas.openxmlformats.org/wordprocessingml/2006/main" xmlns:w14="http://schemas.microsoft.com/office/word/2010/wordml" xmlns:w15="http://schemas.microsoft.com/office/word/2012/wordml" xmlns:w16se="http://schemas.microsoft.com/office/word/2015/wordml/symex" xmlns:wpg="http://schemas.microsoft.com/office/word/2010/wordprocessingGroup" xmlns:wpi="http://schemas.microsoft.com/office/word/2010/wordprocessingInk" xmlns:wne="http://schemas.microsoft.com/office/word/2006/wordml" xmlns:wps="http://schemas.microsoft.com/office/word/2010/wordprocessingShape" mc:Ignorable="w14 w15 w16se wp14">
+<w:document xmlns:wpc="http://schemas.microsoft.com/office/word/2010/wordprocessingCanvas" xmlns:cx="http://schemas.microsoft.com/office/drawing/2014/chartex" xmlns:cx1="http://schemas.microsoft.com/office/drawing/2015/9/8/chartex" xmlns:cx2="http://schemas.microsoft.com/office/drawing/2015/10/21/chartex" xmlns:cx3="http://schemas.microsoft.com/office/drawing/2016/5/9/chartex" xmlns:cx4="http://schemas.microsoft.com/office/drawing/2016/5/10/chartex" xmlns:cx5="http://schemas.microsoft.com/office/drawing/2016/5/11/chartex" xmlns:cx6="http://schemas.microsoft.com/office/drawing/2016/5/12/chartex" xmlns:cx7="http://schemas.microsoft.com/office/drawing/2016/5/13/chartex" xmlns:cx8="http://schemas.microsoft.com/office/drawing/2016/5/14/chartex" xmlns:mc="http://schemas.openxmlformats.org/markup-compatibility/2006" xmlns:aink="http://schemas.microsoft.com/office/drawing/2016/ink" xmlns:am3d="http://schemas.microsoft.com/office/drawing/2017/model3d" xmlns:o="urn:schemas-microsoft-com:office:office" xmlns:r="http://schemas.openxmlformats.org/officeDocument/2006/relationships" xmlns:m="http://schemas.openxmlformats.org/officeDocument/2006/math" xmlns:v="urn:schemas-microsoft-com:vml" xmlns:wp14="http://schemas.microsoft.com/office/word/2010/wordprocessingDrawing" xmlns:wp="http://schemas.openxmlformats.org/drawingml/2006/wordprocessingDrawing" xmlns:w10="urn:schemas-microsoft-com:office:word" xmlns:w="http://schemas.openxmlformats.org/wordprocessingml/2006/main" xmlns:w14="http://schemas.microsoft.com/office/word/2010/wordml" xmlns:w15="http://schemas.microsoft.com/office/word/2012/wordml" xmlns:w16cid="http://schemas.microsoft.com/office/word/2016/wordml/cid" xmlns:w16se="http://schemas.microsoft.com/office/word/2015/wordml/symex" xmlns:wpg="http://schemas.microsoft.com/office/word/2010/wordprocessingGroup" xmlns:wpi="http://schemas.microsoft.com/office/word/2010/wordprocessingInk" xmlns:wne="http://schemas.microsoft.com/office/word/2006/wordml" xmlns:wps="http://schemas.microsoft.com/office/word/2010/wordprocessingShape" mc:Ignorable="w14 w15 w16se w16cid wp14">
   <w:body>
     <w:p>
       <w:pPr>
@@ -456,7 +456,6 @@
           <w:b/>
           <w:i/>
         </w:rPr>
-        <w:lastRenderedPageBreak/>
         <w:t>Hardware</w:t>
       </w:r>
       <w:r>
@@ -879,7 +878,6 @@
         <w:pStyle w:val="Title"/>
       </w:pPr>
       <w:r>
-        <w:lastRenderedPageBreak/>
         <w:t>Solving nonlinear equations</w:t>
       </w:r>
     </w:p>
@@ -1013,19 +1011,7 @@
         <w:rPr>
           <w:rFonts w:cstheme="minorHAnsi"/>
         </w:rPr>
-        <w:t xml:space="preserve">= </w:t>
-      </w:r>
-      <w:r>
-        <w:rPr>
-          <w:rFonts w:cstheme="minorHAnsi"/>
-        </w:rPr>
-        <w:t>φ</w:t>
-      </w:r>
-      <w:r>
-        <w:rPr>
-          <w:rFonts w:cstheme="minorHAnsi"/>
-        </w:rPr>
-        <w:t xml:space="preserve"> x</w:t>
+        <w:t>= φ x</w:t>
       </w:r>
       <w:r>
         <w:rPr>
@@ -1041,13 +1027,7 @@
         <w:t xml:space="preserve"> for</w:t>
       </w:r>
       <w:r>
-        <w:t xml:space="preserve"> k </w:t>
-      </w:r>
-      <w:r>
-        <w:t>≥</w:t>
-      </w:r>
-      <w:r>
-        <w:t xml:space="preserve"> 0 is a </w:t>
+        <w:t xml:space="preserve"> k ≥ 0 is a </w:t>
       </w:r>
       <w:r>
         <w:rPr>
@@ -1246,12 +1226,10 @@
         <w:t>IVT Review: A continuous function (f) in a closed interval [</w:t>
       </w:r>
       <w:proofErr w:type="spellStart"/>
-      <w:proofErr w:type="gramStart"/>
       <w:r>
         <w:t>a,b</w:t>
       </w:r>
       <w:proofErr w:type="spellEnd"/>
-      <w:proofErr w:type="gramEnd"/>
       <w:r>
         <w:t>] where one endpoint is positive number and another endpoint is negative number. If this is true, then there exists a point that crosses the x-axis where f(x</w:t>
       </w:r>
@@ -1377,35 +1355,694 @@
     </w:p>
     <w:p>
       <w:pPr>
+        <w:jc w:val="center"/>
+      </w:pPr>
+      <w:r>
+        <w:rPr>
+          <w:noProof/>
+        </w:rPr>
+        <w:drawing>
+          <wp:inline distT="0" distB="0" distL="0" distR="0" wp14:anchorId="4BAB9897" wp14:editId="4D6DEAAD">
+            <wp:extent cx="3023691" cy="1396196"/>
+            <wp:effectExtent l="0" t="0" r="5715" b="0"/>
+            <wp:docPr id="6" name="Picture 6"/>
+            <wp:cNvGraphicFramePr>
+              <a:graphicFrameLocks xmlns:a="http://schemas.openxmlformats.org/drawingml/2006/main" noChangeAspect="1"/>
+            </wp:cNvGraphicFramePr>
+            <a:graphic xmlns:a="http://schemas.openxmlformats.org/drawingml/2006/main">
+              <a:graphicData uri="http://schemas.openxmlformats.org/drawingml/2006/picture">
+                <pic:pic xmlns:pic="http://schemas.openxmlformats.org/drawingml/2006/picture">
+                  <pic:nvPicPr>
+                    <pic:cNvPr id="1" name=""/>
+                    <pic:cNvPicPr/>
+                  </pic:nvPicPr>
+                  <pic:blipFill>
+                    <a:blip r:embed="rId10"/>
+                    <a:stretch>
+                      <a:fillRect/>
+                    </a:stretch>
+                  </pic:blipFill>
+                  <pic:spPr>
+                    <a:xfrm>
+                      <a:off x="0" y="0"/>
+                      <a:ext cx="3045277" cy="1406163"/>
+                    </a:xfrm>
+                    <a:prstGeom prst="rect">
+                      <a:avLst/>
+                    </a:prstGeom>
+                  </pic:spPr>
+                </pic:pic>
+              </a:graphicData>
+            </a:graphic>
+          </wp:inline>
+        </w:drawing>
+      </w:r>
+    </w:p>
+    <w:p>
+      <w:pPr>
         <w:pStyle w:val="ListParagraph"/>
         <w:numPr>
           <w:ilvl w:val="0"/>
           <w:numId w:val="6"/>
         </w:numPr>
+      </w:pPr>
+      <w:r>
+        <w:t>f = function</w:t>
+      </w:r>
+    </w:p>
+    <w:p>
+      <w:pPr>
+        <w:pStyle w:val="ListParagraph"/>
+        <w:numPr>
+          <w:ilvl w:val="0"/>
+          <w:numId w:val="6"/>
+        </w:numPr>
+      </w:pPr>
+      <w:r>
+        <w:t>a = left end-point of the function</w:t>
+      </w:r>
+    </w:p>
+    <w:p>
+      <w:pPr>
+        <w:pStyle w:val="ListParagraph"/>
+        <w:numPr>
+          <w:ilvl w:val="0"/>
+          <w:numId w:val="6"/>
+        </w:numPr>
+      </w:pPr>
+      <w:r>
+        <w:t>b = right end-point of the function</w:t>
+      </w:r>
+    </w:p>
+    <w:p>
+      <w:pPr>
+        <w:pStyle w:val="ListParagraph"/>
+        <w:numPr>
+          <w:ilvl w:val="0"/>
+          <w:numId w:val="6"/>
+        </w:numPr>
+      </w:pPr>
+      <w:proofErr w:type="spellStart"/>
+      <w:r>
+        <w:t>Ɛ</w:t>
+      </w:r>
+      <w:r>
+        <w:rPr>
+          <w:vertAlign w:val="subscript"/>
+        </w:rPr>
+        <w:t>x</w:t>
+      </w:r>
+      <w:proofErr w:type="spellEnd"/>
+      <w:r>
+        <w:t xml:space="preserve"> = residual |f(x)=0| </w:t>
+      </w:r>
+      <w:r>
+        <w:tab/>
+      </w:r>
+      <w:r>
+        <w:tab/>
+        <w:t>(X-length</w:t>
+      </w:r>
+      <w:r>
+        <w:t xml:space="preserve"> between the 2 points</w:t>
+      </w:r>
+      <w:r>
+        <w:t>)</w:t>
+      </w:r>
+    </w:p>
+    <w:p>
+      <w:pPr>
+        <w:pStyle w:val="ListParagraph"/>
+        <w:numPr>
+          <w:ilvl w:val="0"/>
+          <w:numId w:val="6"/>
+        </w:numPr>
+      </w:pPr>
+      <w:proofErr w:type="spellStart"/>
+      <w:r>
+        <w:t>Ɛ</w:t>
+      </w:r>
+      <w:r>
+        <w:rPr>
+          <w:vertAlign w:val="subscript"/>
+        </w:rPr>
+        <w:t>f</w:t>
+      </w:r>
+      <w:proofErr w:type="spellEnd"/>
+      <w:r>
+        <w:rPr>
+          <w:vertAlign w:val="subscript"/>
+        </w:rPr>
+        <w:t xml:space="preserve"> </w:t>
+      </w:r>
+      <w:r>
+        <w:t>=</w:t>
+      </w:r>
+      <w:r>
+        <w:t xml:space="preserve"> error  </w:t>
+      </w:r>
+      <w:r>
+        <w:t>||</w:t>
+      </w:r>
+      <w:r>
+        <w:tab/>
+      </w:r>
+      <w:r>
+        <w:tab/>
+      </w:r>
+      <w:r>
+        <w:tab/>
+        <w:t>(Y-length</w:t>
+      </w:r>
+      <w:r>
+        <w:t xml:space="preserve"> </w:t>
+      </w:r>
+      <w:r>
+        <w:t xml:space="preserve">between the x-axis and the y-value of the </w:t>
+      </w:r>
+      <w:r>
+        <w:t>coordinate</w:t>
+      </w:r>
+      <w:r>
+        <w:t>)</w:t>
+      </w:r>
+    </w:p>
+    <w:p>
+      <w:pPr>
         <w:rPr>
           <w:highlight w:val="yellow"/>
         </w:rPr>
       </w:pPr>
-      <w:r>
-        <w:rPr>
-          <w:highlight w:val="yellow"/>
-        </w:rPr>
-        <w:t>MORE DETAILS TO COME</w:t>
-      </w:r>
-      <w:r>
-        <w:rPr>
-          <w:highlight w:val="yellow"/>
-        </w:rPr>
-        <w:t xml:space="preserve"> – WHEN QUESTIONS ARE ANSWERED</w:t>
-      </w:r>
     </w:p>
     <w:p>
       <w:pPr>
         <w:pStyle w:val="Heading1"/>
       </w:pPr>
       <w:r>
+        <w:t>Lecture 03 – Bisection and Newton Iteration</w:t>
+      </w:r>
+    </w:p>
+    <w:p>
+      <w:pPr>
+        <w:pStyle w:val="Heading2"/>
+      </w:pPr>
+      <w:r>
+        <w:t>Bisection</w:t>
+      </w:r>
+    </w:p>
+    <w:p>
+      <w:pPr>
+        <w:pStyle w:val="Heading2"/>
+      </w:pPr>
+      <w:r>
+        <w:t>Newton Iteration</w:t>
+      </w:r>
+    </w:p>
+    <w:p>
+      <w:pPr>
+        <w:pStyle w:val="ListParagraph"/>
+        <w:numPr>
+          <w:ilvl w:val="0"/>
+          <w:numId w:val="7"/>
+        </w:numPr>
+      </w:pPr>
+      <w:r>
+        <w:t>Derivation</w:t>
+      </w:r>
+    </w:p>
+    <w:p>
+      <w:pPr>
+        <w:pStyle w:val="ListParagraph"/>
+        <w:numPr>
+          <w:ilvl w:val="0"/>
+          <w:numId w:val="8"/>
+        </w:numPr>
+      </w:pPr>
+      <w:r>
+        <w:t>Start with x</w:t>
+      </w:r>
+      <w:r>
+        <w:rPr>
+          <w:vertAlign w:val="superscript"/>
+        </w:rPr>
+        <w:t>(k)</w:t>
+      </w:r>
+      <w:r>
+        <w:rPr>
+          <w:vertAlign w:val="superscript"/>
+        </w:rPr>
+        <w:t xml:space="preserve"> </w:t>
+      </w:r>
+      <w:r>
+        <w:t>(intended to approximate x* such that f(x*) = 0)</w:t>
+      </w:r>
+    </w:p>
+    <w:p>
+      <w:pPr>
+        <w:jc w:val="center"/>
+      </w:pPr>
+      <w:r>
+        <w:rPr>
+          <w:noProof/>
+        </w:rPr>
+        <w:drawing>
+          <wp:inline distT="0" distB="0" distL="0" distR="0" wp14:anchorId="0876C6DE" wp14:editId="7AEDEF54">
+            <wp:extent cx="2072438" cy="1402454"/>
+            <wp:effectExtent l="0" t="0" r="4445" b="7620"/>
+            <wp:docPr id="8" name="Picture 8"/>
+            <wp:cNvGraphicFramePr>
+              <a:graphicFrameLocks xmlns:a="http://schemas.openxmlformats.org/drawingml/2006/main" noChangeAspect="1"/>
+            </wp:cNvGraphicFramePr>
+            <a:graphic xmlns:a="http://schemas.openxmlformats.org/drawingml/2006/main">
+              <a:graphicData uri="http://schemas.openxmlformats.org/drawingml/2006/picture">
+                <pic:pic xmlns:pic="http://schemas.openxmlformats.org/drawingml/2006/picture">
+                  <pic:nvPicPr>
+                    <pic:cNvPr id="1" name=""/>
+                    <pic:cNvPicPr/>
+                  </pic:nvPicPr>
+                  <pic:blipFill>
+                    <a:blip r:embed="rId11"/>
+                    <a:stretch>
+                      <a:fillRect/>
+                    </a:stretch>
+                  </pic:blipFill>
+                  <pic:spPr>
+                    <a:xfrm>
+                      <a:off x="0" y="0"/>
+                      <a:ext cx="2087822" cy="1412865"/>
+                    </a:xfrm>
+                    <a:prstGeom prst="rect">
+                      <a:avLst/>
+                    </a:prstGeom>
+                  </pic:spPr>
+                </pic:pic>
+              </a:graphicData>
+            </a:graphic>
+          </wp:inline>
+        </w:drawing>
+      </w:r>
+    </w:p>
+    <w:p>
+      <w:pPr>
+        <w:pStyle w:val="ListParagraph"/>
+        <w:numPr>
+          <w:ilvl w:val="0"/>
+          <w:numId w:val="8"/>
+        </w:numPr>
+      </w:pPr>
+      <w:r>
+        <w:t xml:space="preserve">Evaluate f at </w:t>
+      </w:r>
+      <w:r>
+        <w:t>x</w:t>
+      </w:r>
+      <w:r>
+        <w:rPr>
+          <w:vertAlign w:val="superscript"/>
+        </w:rPr>
+        <w:t>(k)</w:t>
+      </w:r>
+      <w:r>
+        <w:rPr>
+          <w:vertAlign w:val="superscript"/>
+        </w:rPr>
+        <w:t xml:space="preserve"> </w:t>
+      </w:r>
+    </w:p>
+    <w:p>
+      <w:pPr>
+        <w:jc w:val="center"/>
+      </w:pPr>
+      <w:r>
+        <w:rPr>
+          <w:noProof/>
+        </w:rPr>
+        <w:drawing>
+          <wp:inline distT="0" distB="0" distL="0" distR="0" wp14:anchorId="54842372" wp14:editId="3AC2221B">
+            <wp:extent cx="1755872" cy="1265638"/>
+            <wp:effectExtent l="0" t="0" r="0" b="0"/>
+            <wp:docPr id="9" name="Picture 9"/>
+            <wp:cNvGraphicFramePr>
+              <a:graphicFrameLocks xmlns:a="http://schemas.openxmlformats.org/drawingml/2006/main" noChangeAspect="1"/>
+            </wp:cNvGraphicFramePr>
+            <a:graphic xmlns:a="http://schemas.openxmlformats.org/drawingml/2006/main">
+              <a:graphicData uri="http://schemas.openxmlformats.org/drawingml/2006/picture">
+                <pic:pic xmlns:pic="http://schemas.openxmlformats.org/drawingml/2006/picture">
+                  <pic:nvPicPr>
+                    <pic:cNvPr id="1" name=""/>
+                    <pic:cNvPicPr/>
+                  </pic:nvPicPr>
+                  <pic:blipFill>
+                    <a:blip r:embed="rId12"/>
+                    <a:stretch>
+                      <a:fillRect/>
+                    </a:stretch>
+                  </pic:blipFill>
+                  <pic:spPr>
+                    <a:xfrm>
+                      <a:off x="0" y="0"/>
+                      <a:ext cx="1767567" cy="1274068"/>
+                    </a:xfrm>
+                    <a:prstGeom prst="rect">
+                      <a:avLst/>
+                    </a:prstGeom>
+                  </pic:spPr>
+                </pic:pic>
+              </a:graphicData>
+            </a:graphic>
+          </wp:inline>
+        </w:drawing>
+      </w:r>
+    </w:p>
+    <w:p>
+      <w:pPr>
+        <w:pStyle w:val="ListParagraph"/>
+        <w:numPr>
+          <w:ilvl w:val="0"/>
+          <w:numId w:val="8"/>
+        </w:numPr>
+      </w:pPr>
+      <w:r>
+        <w:t xml:space="preserve">Extend </w:t>
+      </w:r>
+      <w:r>
+        <w:rPr>
+          <w:color w:val="FF0000"/>
+        </w:rPr>
+        <w:t xml:space="preserve">tangent </w:t>
+      </w:r>
+      <w:r>
+        <w:rPr>
+          <w:color w:val="000000" w:themeColor="text1"/>
+        </w:rPr>
+        <w:t xml:space="preserve">line </w:t>
+      </w:r>
+      <w:r>
+        <w:rPr>
+          <w:i/>
+          <w:color w:val="000000" w:themeColor="text1"/>
+        </w:rPr>
+        <w:t>L</w:t>
+      </w:r>
+      <w:r>
+        <w:rPr>
+          <w:color w:val="000000" w:themeColor="text1"/>
+        </w:rPr>
+        <w:t xml:space="preserve"> from (x</w:t>
+      </w:r>
+      <w:r>
+        <w:rPr>
+          <w:color w:val="000000" w:themeColor="text1"/>
+          <w:vertAlign w:val="superscript"/>
+        </w:rPr>
+        <w:t>(k)</w:t>
+      </w:r>
+      <w:r>
+        <w:rPr>
+          <w:color w:val="000000" w:themeColor="text1"/>
+        </w:rPr>
+        <w:t>, f(x</w:t>
+      </w:r>
+      <w:r>
+        <w:rPr>
+          <w:color w:val="000000" w:themeColor="text1"/>
+          <w:vertAlign w:val="superscript"/>
+        </w:rPr>
+        <w:t>(k)</w:t>
+      </w:r>
+      <w:r>
+        <w:rPr>
+          <w:color w:val="000000" w:themeColor="text1"/>
+        </w:rPr>
+        <w:t>) (using f’ (x</w:t>
+      </w:r>
+      <w:r>
+        <w:rPr>
+          <w:color w:val="000000" w:themeColor="text1"/>
+          <w:vertAlign w:val="superscript"/>
+        </w:rPr>
+        <w:t>(k)</w:t>
+      </w:r>
+      <w:r>
+        <w:rPr>
+          <w:color w:val="000000" w:themeColor="text1"/>
+        </w:rPr>
+        <w:t>))</w:t>
+      </w:r>
+    </w:p>
+    <w:p>
+      <w:pPr>
+        <w:jc w:val="center"/>
+      </w:pPr>
+      <w:r>
+        <w:rPr>
+          <w:noProof/>
+        </w:rPr>
+        <w:drawing>
+          <wp:inline distT="0" distB="0" distL="0" distR="0" wp14:anchorId="68739016" wp14:editId="57FE2594">
+            <wp:extent cx="1592922" cy="1163370"/>
+            <wp:effectExtent l="0" t="0" r="7620" b="0"/>
+            <wp:docPr id="11" name="Picture 11"/>
+            <wp:cNvGraphicFramePr>
+              <a:graphicFrameLocks xmlns:a="http://schemas.openxmlformats.org/drawingml/2006/main" noChangeAspect="1"/>
+            </wp:cNvGraphicFramePr>
+            <a:graphic xmlns:a="http://schemas.openxmlformats.org/drawingml/2006/main">
+              <a:graphicData uri="http://schemas.openxmlformats.org/drawingml/2006/picture">
+                <pic:pic xmlns:pic="http://schemas.openxmlformats.org/drawingml/2006/picture">
+                  <pic:nvPicPr>
+                    <pic:cNvPr id="1" name=""/>
+                    <pic:cNvPicPr/>
+                  </pic:nvPicPr>
+                  <pic:blipFill>
+                    <a:blip r:embed="rId13"/>
+                    <a:stretch>
+                      <a:fillRect/>
+                    </a:stretch>
+                  </pic:blipFill>
+                  <pic:spPr>
+                    <a:xfrm>
+                      <a:off x="0" y="0"/>
+                      <a:ext cx="1602521" cy="1170381"/>
+                    </a:xfrm>
+                    <a:prstGeom prst="rect">
+                      <a:avLst/>
+                    </a:prstGeom>
+                  </pic:spPr>
+                </pic:pic>
+              </a:graphicData>
+            </a:graphic>
+          </wp:inline>
+        </w:drawing>
+      </w:r>
+    </w:p>
+    <w:p>
+      <w:pPr>
+        <w:jc w:val="center"/>
+      </w:pPr>
+    </w:p>
+    <w:p>
+      <w:pPr>
+        <w:jc w:val="center"/>
+      </w:pPr>
+    </w:p>
+    <w:p>
+      <w:pPr>
+        <w:jc w:val="center"/>
+      </w:pPr>
+    </w:p>
+    <w:p>
+      <w:pPr>
+        <w:pStyle w:val="ListParagraph"/>
+        <w:numPr>
+          <w:ilvl w:val="0"/>
+          <w:numId w:val="8"/>
+        </w:numPr>
+      </w:pPr>
+      <w:r>
         <w:lastRenderedPageBreak/>
-        <w:t>Lecture 03 – Bisection and Newton Iteration</w:t>
+        <w:t xml:space="preserve">Follow </w:t>
+      </w:r>
+      <w:r>
+        <w:rPr>
+          <w:i/>
+        </w:rPr>
+        <w:t>L</w:t>
+      </w:r>
+      <w:r>
+        <w:t xml:space="preserve"> to </w:t>
+      </w:r>
+      <w:r>
+        <w:rPr>
+          <w:i/>
+        </w:rPr>
+        <w:t>P</w:t>
+      </w:r>
+      <w:r>
+        <w:t xml:space="preserve"> (where it cuts x-axis)</w:t>
+      </w:r>
+    </w:p>
+    <w:p>
+      <w:pPr>
+        <w:ind w:left="360"/>
+        <w:jc w:val="center"/>
+      </w:pPr>
+      <w:r>
+        <w:rPr>
+          <w:noProof/>
+        </w:rPr>
+        <w:drawing>
+          <wp:inline distT="0" distB="0" distL="0" distR="0" wp14:anchorId="15A042A8" wp14:editId="4EAEEF7E">
+            <wp:extent cx="1949513" cy="1385180"/>
+            <wp:effectExtent l="0" t="0" r="0" b="5715"/>
+            <wp:docPr id="12" name="Picture 12"/>
+            <wp:cNvGraphicFramePr>
+              <a:graphicFrameLocks xmlns:a="http://schemas.openxmlformats.org/drawingml/2006/main" noChangeAspect="1"/>
+            </wp:cNvGraphicFramePr>
+            <a:graphic xmlns:a="http://schemas.openxmlformats.org/drawingml/2006/main">
+              <a:graphicData uri="http://schemas.openxmlformats.org/drawingml/2006/picture">
+                <pic:pic xmlns:pic="http://schemas.openxmlformats.org/drawingml/2006/picture">
+                  <pic:nvPicPr>
+                    <pic:cNvPr id="1" name=""/>
+                    <pic:cNvPicPr/>
+                  </pic:nvPicPr>
+                  <pic:blipFill>
+                    <a:blip r:embed="rId14"/>
+                    <a:stretch>
+                      <a:fillRect/>
+                    </a:stretch>
+                  </pic:blipFill>
+                  <pic:spPr>
+                    <a:xfrm>
+                      <a:off x="0" y="0"/>
+                      <a:ext cx="1962219" cy="1394208"/>
+                    </a:xfrm>
+                    <a:prstGeom prst="rect">
+                      <a:avLst/>
+                    </a:prstGeom>
+                  </pic:spPr>
+                </pic:pic>
+              </a:graphicData>
+            </a:graphic>
+          </wp:inline>
+        </w:drawing>
+      </w:r>
+    </w:p>
+    <w:p>
+      <w:pPr>
+        <w:pStyle w:val="ListParagraph"/>
+        <w:numPr>
+          <w:ilvl w:val="0"/>
+          <w:numId w:val="8"/>
+        </w:numPr>
+      </w:pPr>
+      <w:r>
+        <w:t>x</w:t>
+      </w:r>
+      <w:r>
+        <w:rPr>
+          <w:vertAlign w:val="superscript"/>
+        </w:rPr>
+        <w:t>(k+1)</w:t>
+      </w:r>
+      <w:r>
+        <w:t xml:space="preserve"> defined as x-coordinate of point </w:t>
+      </w:r>
+      <w:r>
+        <w:rPr>
+          <w:i/>
+        </w:rPr>
+        <w:t>P</w:t>
+      </w:r>
+    </w:p>
+    <w:p>
+      <w:pPr>
+        <w:jc w:val="center"/>
+      </w:pPr>
+      <w:r>
+        <w:rPr>
+          <w:noProof/>
+        </w:rPr>
+        <w:drawing>
+          <wp:inline distT="0" distB="0" distL="0" distR="0" wp14:anchorId="2948D528" wp14:editId="6A8F2084">
+            <wp:extent cx="1764658" cy="1439501"/>
+            <wp:effectExtent l="0" t="0" r="7620" b="8890"/>
+            <wp:docPr id="13" name="Picture 13"/>
+            <wp:cNvGraphicFramePr>
+              <a:graphicFrameLocks xmlns:a="http://schemas.openxmlformats.org/drawingml/2006/main" noChangeAspect="1"/>
+            </wp:cNvGraphicFramePr>
+            <a:graphic xmlns:a="http://schemas.openxmlformats.org/drawingml/2006/main">
+              <a:graphicData uri="http://schemas.openxmlformats.org/drawingml/2006/picture">
+                <pic:pic xmlns:pic="http://schemas.openxmlformats.org/drawingml/2006/picture">
+                  <pic:nvPicPr>
+                    <pic:cNvPr id="1" name=""/>
+                    <pic:cNvPicPr/>
+                  </pic:nvPicPr>
+                  <pic:blipFill>
+                    <a:blip r:embed="rId15"/>
+                    <a:stretch>
+                      <a:fillRect/>
+                    </a:stretch>
+                  </pic:blipFill>
+                  <pic:spPr>
+                    <a:xfrm>
+                      <a:off x="0" y="0"/>
+                      <a:ext cx="1779451" cy="1451568"/>
+                    </a:xfrm>
+                    <a:prstGeom prst="rect">
+                      <a:avLst/>
+                    </a:prstGeom>
+                  </pic:spPr>
+                </pic:pic>
+              </a:graphicData>
+            </a:graphic>
+          </wp:inline>
+        </w:drawing>
+      </w:r>
+    </w:p>
+    <w:p>
+      <w:pPr>
+        <w:ind w:left="360"/>
+        <w:jc w:val="center"/>
+      </w:pPr>
+      <w:r>
+        <w:rPr>
+          <w:noProof/>
+        </w:rPr>
+        <w:drawing>
+          <wp:inline distT="0" distB="0" distL="0" distR="0" wp14:anchorId="1FF22C0A" wp14:editId="78B83189">
+            <wp:extent cx="2575711" cy="1419118"/>
+            <wp:effectExtent l="0" t="0" r="0" b="0"/>
+            <wp:docPr id="14" name="Picture 14"/>
+            <wp:cNvGraphicFramePr>
+              <a:graphicFrameLocks xmlns:a="http://schemas.openxmlformats.org/drawingml/2006/main" noChangeAspect="1"/>
+            </wp:cNvGraphicFramePr>
+            <a:graphic xmlns:a="http://schemas.openxmlformats.org/drawingml/2006/main">
+              <a:graphicData uri="http://schemas.openxmlformats.org/drawingml/2006/picture">
+                <pic:pic xmlns:pic="http://schemas.openxmlformats.org/drawingml/2006/picture">
+                  <pic:nvPicPr>
+                    <pic:cNvPr id="1" name=""/>
+                    <pic:cNvPicPr/>
+                  </pic:nvPicPr>
+                  <pic:blipFill>
+                    <a:blip r:embed="rId16"/>
+                    <a:stretch>
+                      <a:fillRect/>
+                    </a:stretch>
+                  </pic:blipFill>
+                  <pic:spPr>
+                    <a:xfrm>
+                      <a:off x="0" y="0"/>
+                      <a:ext cx="2586919" cy="1425293"/>
+                    </a:xfrm>
+                    <a:prstGeom prst="rect">
+                      <a:avLst/>
+                    </a:prstGeom>
+                  </pic:spPr>
+                </pic:pic>
+              </a:graphicData>
+            </a:graphic>
+          </wp:inline>
+        </w:drawing>
       </w:r>
     </w:p>
     <w:p>
@@ -1413,24 +2050,170 @@
         <w:pStyle w:val="Heading2"/>
       </w:pPr>
       <w:r>
-        <w:t>Bisection</w:t>
-      </w:r>
-    </w:p>
-    <w:p>
-      <w:pPr>
-        <w:pStyle w:val="Heading2"/>
-      </w:pPr>
-      <w:r>
-        <w:t>Newton Iteration</w:t>
+        <w:t>Newton’s Method</w:t>
+      </w:r>
+    </w:p>
+    <w:p>
+      <w:pPr>
+        <w:pStyle w:val="ListParagraph"/>
+        <w:numPr>
+          <w:ilvl w:val="0"/>
+          <w:numId w:val="7"/>
+        </w:numPr>
+      </w:pPr>
+      <w:r>
+        <w:t>Given an iterate x</w:t>
+      </w:r>
+      <w:r>
+        <w:rPr>
+          <w:vertAlign w:val="superscript"/>
+        </w:rPr>
+        <w:t>(k</w:t>
       </w:r>
       <w:bookmarkStart w:id="0" w:name="_GoBack"/>
       <w:bookmarkEnd w:id="0"/>
-    </w:p>
+      <w:r>
+        <w:rPr>
+          <w:vertAlign w:val="superscript"/>
+        </w:rPr>
+        <w:t>)</w:t>
+      </w:r>
+      <w:r>
+        <w:t xml:space="preserve"> approximating a zero of </w:t>
+      </w:r>
+      <w:r>
+        <w:rPr>
+          <w:i/>
+        </w:rPr>
+        <w:t>f</w:t>
+      </w:r>
+      <w:r>
+        <w:t>, the next iterate is:</w:t>
+      </w:r>
+    </w:p>
+    <w:p>
+      <w:pPr>
+        <w:ind w:left="360"/>
+        <w:jc w:val="center"/>
+      </w:pPr>
+      <w:r>
+        <w:rPr>
+          <w:noProof/>
+        </w:rPr>
+        <w:drawing>
+          <wp:inline distT="0" distB="0" distL="0" distR="0" wp14:anchorId="5CEAE01F" wp14:editId="45DB36E4">
+            <wp:extent cx="1978183" cy="472974"/>
+            <wp:effectExtent l="0" t="0" r="3175" b="3810"/>
+            <wp:docPr id="15" name="Picture 15"/>
+            <wp:cNvGraphicFramePr>
+              <a:graphicFrameLocks xmlns:a="http://schemas.openxmlformats.org/drawingml/2006/main" noChangeAspect="1"/>
+            </wp:cNvGraphicFramePr>
+            <a:graphic xmlns:a="http://schemas.openxmlformats.org/drawingml/2006/main">
+              <a:graphicData uri="http://schemas.openxmlformats.org/drawingml/2006/picture">
+                <pic:pic xmlns:pic="http://schemas.openxmlformats.org/drawingml/2006/picture">
+                  <pic:nvPicPr>
+                    <pic:cNvPr id="1" name=""/>
+                    <pic:cNvPicPr/>
+                  </pic:nvPicPr>
+                  <pic:blipFill>
+                    <a:blip r:embed="rId17"/>
+                    <a:stretch>
+                      <a:fillRect/>
+                    </a:stretch>
+                  </pic:blipFill>
+                  <pic:spPr>
+                    <a:xfrm>
+                      <a:off x="0" y="0"/>
+                      <a:ext cx="2287103" cy="546835"/>
+                    </a:xfrm>
+                    <a:prstGeom prst="rect">
+                      <a:avLst/>
+                    </a:prstGeom>
+                  </pic:spPr>
+                </pic:pic>
+              </a:graphicData>
+            </a:graphic>
+          </wp:inline>
+        </w:drawing>
+      </w:r>
+    </w:p>
+    <w:p>
+      <w:pPr>
+        <w:pStyle w:val="ListParagraph"/>
+        <w:numPr>
+          <w:ilvl w:val="0"/>
+          <w:numId w:val="7"/>
+        </w:numPr>
+      </w:pPr>
+      <w:r>
+        <w:t xml:space="preserve">Iterative procedure to locate zeros of </w:t>
+      </w:r>
+      <w:r>
+        <w:rPr>
+          <w:i/>
+        </w:rPr>
+        <w:t>f</w:t>
+      </w:r>
+    </w:p>
+    <w:p>
+      <w:pPr>
+        <w:pStyle w:val="ListParagraph"/>
+        <w:numPr>
+          <w:ilvl w:val="0"/>
+          <w:numId w:val="7"/>
+        </w:numPr>
+      </w:pPr>
+      <w:r>
+        <w:t>Requires initial iterate x</w:t>
+      </w:r>
+      <w:r>
+        <w:rPr>
+          <w:vertAlign w:val="superscript"/>
+        </w:rPr>
+        <w:t>(0)</w:t>
+      </w:r>
+      <w:r>
+        <w:t xml:space="preserve"> to start</w:t>
+      </w:r>
+    </w:p>
+    <w:p>
+      <w:pPr>
+        <w:pStyle w:val="ListParagraph"/>
+        <w:numPr>
+          <w:ilvl w:val="0"/>
+          <w:numId w:val="7"/>
+        </w:numPr>
+      </w:pPr>
+      <w:r>
+        <w:t xml:space="preserve">Near true zero x* of </w:t>
+      </w:r>
+      <w:r>
+        <w:rPr>
+          <w:i/>
+        </w:rPr>
+        <w:t>f</w:t>
+      </w:r>
+      <w:r>
+        <w:t>, iteration converges quickly</w:t>
+      </w:r>
+    </w:p>
+    <w:p>
+      <w:hyperlink r:id="rId18" w:history="1">
+        <w:r>
+          <w:rPr>
+            <w:rStyle w:val="Hyperlink"/>
+          </w:rPr>
+          <w:t>https://www.youtube.com/watch?v=-5e2cULI3H8</w:t>
+        </w:r>
+      </w:hyperlink>
+    </w:p>
+    <w:p/>
     <w:p>
       <w:pPr>
         <w:pStyle w:val="Heading2"/>
       </w:pPr>
       <w:r>
+        <w:lastRenderedPageBreak/>
         <w:t>Comparing the Two</w:t>
       </w:r>
     </w:p>
@@ -1470,11 +2253,97 @@
 </file>
 
 <file path=word/numbering.xml><?xml version="1.0" encoding="utf-8"?>
-<w:numbering xmlns:wpc="http://schemas.microsoft.com/office/word/2010/wordprocessingCanvas" xmlns:cx="http://schemas.microsoft.com/office/drawing/2014/chartex" xmlns:mc="http://schemas.openxmlformats.org/markup-compatibility/2006" xmlns:o="urn:schemas-microsoft-com:office:office" xmlns:r="http://schemas.openxmlformats.org/officeDocument/2006/relationships" xmlns:m="http://schemas.openxmlformats.org/officeDocument/2006/math" xmlns:v="urn:schemas-microsoft-com:vml" xmlns:wp14="http://schemas.microsoft.com/office/word/2010/wordprocessingDrawing" xmlns:wp="http://schemas.openxmlformats.org/drawingml/2006/wordprocessingDrawing" xmlns:w10="urn:schemas-microsoft-com:office:word" xmlns:w="http://schemas.openxmlformats.org/wordprocessingml/2006/main" xmlns:w14="http://schemas.microsoft.com/office/word/2010/wordml" xmlns:w15="http://schemas.microsoft.com/office/word/2012/wordml" xmlns:w16se="http://schemas.microsoft.com/office/word/2015/wordml/symex" xmlns:wpg="http://schemas.microsoft.com/office/word/2010/wordprocessingGroup" xmlns:wpi="http://schemas.microsoft.com/office/word/2010/wordprocessingInk" xmlns:wne="http://schemas.microsoft.com/office/word/2006/wordml" xmlns:wps="http://schemas.microsoft.com/office/word/2010/wordprocessingShape" mc:Ignorable="w14 w15 w16se wp14">
+<w:numbering xmlns:wpc="http://schemas.microsoft.com/office/word/2010/wordprocessingCanvas" xmlns:cx="http://schemas.microsoft.com/office/drawing/2014/chartex" xmlns:cx1="http://schemas.microsoft.com/office/drawing/2015/9/8/chartex" xmlns:cx2="http://schemas.microsoft.com/office/drawing/2015/10/21/chartex" xmlns:cx3="http://schemas.microsoft.com/office/drawing/2016/5/9/chartex" xmlns:cx4="http://schemas.microsoft.com/office/drawing/2016/5/10/chartex" xmlns:cx5="http://schemas.microsoft.com/office/drawing/2016/5/11/chartex" xmlns:cx6="http://schemas.microsoft.com/office/drawing/2016/5/12/chartex" xmlns:cx7="http://schemas.microsoft.com/office/drawing/2016/5/13/chartex" xmlns:cx8="http://schemas.microsoft.com/office/drawing/2016/5/14/chartex" xmlns:mc="http://schemas.openxmlformats.org/markup-compatibility/2006" xmlns:aink="http://schemas.microsoft.com/office/drawing/2016/ink" xmlns:am3d="http://schemas.microsoft.com/office/drawing/2017/model3d" xmlns:o="urn:schemas-microsoft-com:office:office" xmlns:r="http://schemas.openxmlformats.org/officeDocument/2006/relationships" xmlns:m="http://schemas.openxmlformats.org/officeDocument/2006/math" xmlns:v="urn:schemas-microsoft-com:vml" xmlns:wp14="http://schemas.microsoft.com/office/word/2010/wordprocessingDrawing" xmlns:wp="http://schemas.openxmlformats.org/drawingml/2006/wordprocessingDrawing" xmlns:w10="urn:schemas-microsoft-com:office:word" xmlns:w="http://schemas.openxmlformats.org/wordprocessingml/2006/main" xmlns:w14="http://schemas.microsoft.com/office/word/2010/wordml" xmlns:w15="http://schemas.microsoft.com/office/word/2012/wordml" xmlns:w16cid="http://schemas.microsoft.com/office/word/2016/wordml/cid" xmlns:w16se="http://schemas.microsoft.com/office/word/2015/wordml/symex" xmlns:wpg="http://schemas.microsoft.com/office/word/2010/wordprocessingGroup" xmlns:wpi="http://schemas.microsoft.com/office/word/2010/wordprocessingInk" xmlns:wne="http://schemas.microsoft.com/office/word/2006/wordml" xmlns:wps="http://schemas.microsoft.com/office/word/2010/wordprocessingShape" mc:Ignorable="w14 w15 w16se w16cid wp14">
   <w:abstractNum w:abstractNumId="0" w15:restartNumberingAfterBreak="0">
+    <w:nsid w:val="180B1081"/>
+    <w:multiLevelType w:val="hybridMultilevel"/>
+    <w:tmpl w:val="597200FE"/>
+    <w:lvl w:ilvl="0" w:tplc="1009000F">
+      <w:start w:val="1"/>
+      <w:numFmt w:val="decimal"/>
+      <w:lvlText w:val="%1."/>
+      <w:lvlJc w:val="left"/>
+      <w:pPr>
+        <w:ind w:left="720" w:hanging="360"/>
+      </w:pPr>
+    </w:lvl>
+    <w:lvl w:ilvl="1" w:tplc="10090019" w:tentative="1">
+      <w:start w:val="1"/>
+      <w:numFmt w:val="lowerLetter"/>
+      <w:lvlText w:val="%2."/>
+      <w:lvlJc w:val="left"/>
+      <w:pPr>
+        <w:ind w:left="1440" w:hanging="360"/>
+      </w:pPr>
+    </w:lvl>
+    <w:lvl w:ilvl="2" w:tplc="1009001B" w:tentative="1">
+      <w:start w:val="1"/>
+      <w:numFmt w:val="lowerRoman"/>
+      <w:lvlText w:val="%3."/>
+      <w:lvlJc w:val="right"/>
+      <w:pPr>
+        <w:ind w:left="2160" w:hanging="180"/>
+      </w:pPr>
+    </w:lvl>
+    <w:lvl w:ilvl="3" w:tplc="1009000F" w:tentative="1">
+      <w:start w:val="1"/>
+      <w:numFmt w:val="decimal"/>
+      <w:lvlText w:val="%4."/>
+      <w:lvlJc w:val="left"/>
+      <w:pPr>
+        <w:ind w:left="2880" w:hanging="360"/>
+      </w:pPr>
+    </w:lvl>
+    <w:lvl w:ilvl="4" w:tplc="10090019" w:tentative="1">
+      <w:start w:val="1"/>
+      <w:numFmt w:val="lowerLetter"/>
+      <w:lvlText w:val="%5."/>
+      <w:lvlJc w:val="left"/>
+      <w:pPr>
+        <w:ind w:left="3600" w:hanging="360"/>
+      </w:pPr>
+    </w:lvl>
+    <w:lvl w:ilvl="5" w:tplc="1009001B" w:tentative="1">
+      <w:start w:val="1"/>
+      <w:numFmt w:val="lowerRoman"/>
+      <w:lvlText w:val="%6."/>
+      <w:lvlJc w:val="right"/>
+      <w:pPr>
+        <w:ind w:left="4320" w:hanging="180"/>
+      </w:pPr>
+    </w:lvl>
+    <w:lvl w:ilvl="6" w:tplc="1009000F" w:tentative="1">
+      <w:start w:val="1"/>
+      <w:numFmt w:val="decimal"/>
+      <w:lvlText w:val="%7."/>
+      <w:lvlJc w:val="left"/>
+      <w:pPr>
+        <w:ind w:left="5040" w:hanging="360"/>
+      </w:pPr>
+    </w:lvl>
+    <w:lvl w:ilvl="7" w:tplc="10090019" w:tentative="1">
+      <w:start w:val="1"/>
+      <w:numFmt w:val="lowerLetter"/>
+      <w:lvlText w:val="%8."/>
+      <w:lvlJc w:val="left"/>
+      <w:pPr>
+        <w:ind w:left="5760" w:hanging="360"/>
+      </w:pPr>
+    </w:lvl>
+    <w:lvl w:ilvl="8" w:tplc="1009001B" w:tentative="1">
+      <w:start w:val="1"/>
+      <w:numFmt w:val="lowerRoman"/>
+      <w:lvlText w:val="%9."/>
+      <w:lvlJc w:val="right"/>
+      <w:pPr>
+        <w:ind w:left="6480" w:hanging="180"/>
+      </w:pPr>
+    </w:lvl>
+  </w:abstractNum>
+  <w:abstractNum w:abstractNumId="1" w15:restartNumberingAfterBreak="0">
     <w:nsid w:val="20EC2C79"/>
     <w:multiLevelType w:val="hybridMultilevel"/>
-    <w:tmpl w:val="2E446CD4"/>
+    <w:tmpl w:val="EF705586"/>
     <w:lvl w:ilvl="0" w:tplc="10090001">
       <w:start w:val="1"/>
       <w:numFmt w:val="bullet"/>
@@ -1584,7 +2453,7 @@
       </w:rPr>
     </w:lvl>
   </w:abstractNum>
-  <w:abstractNum w:abstractNumId="1" w15:restartNumberingAfterBreak="0">
+  <w:abstractNum w:abstractNumId="2" w15:restartNumberingAfterBreak="0">
     <w:nsid w:val="42573346"/>
     <w:multiLevelType w:val="hybridMultilevel"/>
     <w:tmpl w:val="8F3C90AA"/>
@@ -1697,7 +2566,120 @@
       </w:rPr>
     </w:lvl>
   </w:abstractNum>
-  <w:abstractNum w:abstractNumId="2" w15:restartNumberingAfterBreak="0">
+  <w:abstractNum w:abstractNumId="3" w15:restartNumberingAfterBreak="0">
+    <w:nsid w:val="59197005"/>
+    <w:multiLevelType w:val="hybridMultilevel"/>
+    <w:tmpl w:val="AF9C7120"/>
+    <w:lvl w:ilvl="0" w:tplc="10090001">
+      <w:start w:val="1"/>
+      <w:numFmt w:val="bullet"/>
+      <w:lvlText w:val=""/>
+      <w:lvlJc w:val="left"/>
+      <w:pPr>
+        <w:ind w:left="720" w:hanging="360"/>
+      </w:pPr>
+      <w:rPr>
+        <w:rFonts w:ascii="Symbol" w:hAnsi="Symbol" w:hint="default"/>
+      </w:rPr>
+    </w:lvl>
+    <w:lvl w:ilvl="1" w:tplc="10090003">
+      <w:start w:val="1"/>
+      <w:numFmt w:val="bullet"/>
+      <w:lvlText w:val="o"/>
+      <w:lvlJc w:val="left"/>
+      <w:pPr>
+        <w:ind w:left="1440" w:hanging="360"/>
+      </w:pPr>
+      <w:rPr>
+        <w:rFonts w:ascii="Courier New" w:hAnsi="Courier New" w:cs="Courier New" w:hint="default"/>
+      </w:rPr>
+    </w:lvl>
+    <w:lvl w:ilvl="2" w:tplc="10090005" w:tentative="1">
+      <w:start w:val="1"/>
+      <w:numFmt w:val="bullet"/>
+      <w:lvlText w:val=""/>
+      <w:lvlJc w:val="left"/>
+      <w:pPr>
+        <w:ind w:left="2160" w:hanging="360"/>
+      </w:pPr>
+      <w:rPr>
+        <w:rFonts w:ascii="Wingdings" w:hAnsi="Wingdings" w:hint="default"/>
+      </w:rPr>
+    </w:lvl>
+    <w:lvl w:ilvl="3" w:tplc="10090001" w:tentative="1">
+      <w:start w:val="1"/>
+      <w:numFmt w:val="bullet"/>
+      <w:lvlText w:val=""/>
+      <w:lvlJc w:val="left"/>
+      <w:pPr>
+        <w:ind w:left="2880" w:hanging="360"/>
+      </w:pPr>
+      <w:rPr>
+        <w:rFonts w:ascii="Symbol" w:hAnsi="Symbol" w:hint="default"/>
+      </w:rPr>
+    </w:lvl>
+    <w:lvl w:ilvl="4" w:tplc="10090003" w:tentative="1">
+      <w:start w:val="1"/>
+      <w:numFmt w:val="bullet"/>
+      <w:lvlText w:val="o"/>
+      <w:lvlJc w:val="left"/>
+      <w:pPr>
+        <w:ind w:left="3600" w:hanging="360"/>
+      </w:pPr>
+      <w:rPr>
+        <w:rFonts w:ascii="Courier New" w:hAnsi="Courier New" w:cs="Courier New" w:hint="default"/>
+      </w:rPr>
+    </w:lvl>
+    <w:lvl w:ilvl="5" w:tplc="10090005" w:tentative="1">
+      <w:start w:val="1"/>
+      <w:numFmt w:val="bullet"/>
+      <w:lvlText w:val=""/>
+      <w:lvlJc w:val="left"/>
+      <w:pPr>
+        <w:ind w:left="4320" w:hanging="360"/>
+      </w:pPr>
+      <w:rPr>
+        <w:rFonts w:ascii="Wingdings" w:hAnsi="Wingdings" w:hint="default"/>
+      </w:rPr>
+    </w:lvl>
+    <w:lvl w:ilvl="6" w:tplc="10090001" w:tentative="1">
+      <w:start w:val="1"/>
+      <w:numFmt w:val="bullet"/>
+      <w:lvlText w:val=""/>
+      <w:lvlJc w:val="left"/>
+      <w:pPr>
+        <w:ind w:left="5040" w:hanging="360"/>
+      </w:pPr>
+      <w:rPr>
+        <w:rFonts w:ascii="Symbol" w:hAnsi="Symbol" w:hint="default"/>
+      </w:rPr>
+    </w:lvl>
+    <w:lvl w:ilvl="7" w:tplc="10090003" w:tentative="1">
+      <w:start w:val="1"/>
+      <w:numFmt w:val="bullet"/>
+      <w:lvlText w:val="o"/>
+      <w:lvlJc w:val="left"/>
+      <w:pPr>
+        <w:ind w:left="5760" w:hanging="360"/>
+      </w:pPr>
+      <w:rPr>
+        <w:rFonts w:ascii="Courier New" w:hAnsi="Courier New" w:cs="Courier New" w:hint="default"/>
+      </w:rPr>
+    </w:lvl>
+    <w:lvl w:ilvl="8" w:tplc="10090005" w:tentative="1">
+      <w:start w:val="1"/>
+      <w:numFmt w:val="bullet"/>
+      <w:lvlText w:val=""/>
+      <w:lvlJc w:val="left"/>
+      <w:pPr>
+        <w:ind w:left="6480" w:hanging="360"/>
+      </w:pPr>
+      <w:rPr>
+        <w:rFonts w:ascii="Wingdings" w:hAnsi="Wingdings" w:hint="default"/>
+      </w:rPr>
+    </w:lvl>
+  </w:abstractNum>
+  <w:abstractNum w:abstractNumId="4" w15:restartNumberingAfterBreak="0">
     <w:nsid w:val="600B3FC8"/>
     <w:multiLevelType w:val="hybridMultilevel"/>
     <w:tmpl w:val="1C82F16E"/>
@@ -1810,7 +2792,7 @@
       </w:rPr>
     </w:lvl>
   </w:abstractNum>
-  <w:abstractNum w:abstractNumId="3" w15:restartNumberingAfterBreak="0">
+  <w:abstractNum w:abstractNumId="5" w15:restartNumberingAfterBreak="0">
     <w:nsid w:val="688C16F9"/>
     <w:multiLevelType w:val="hybridMultilevel"/>
     <w:tmpl w:val="9B98BEF8"/>
@@ -1923,7 +2905,7 @@
       </w:rPr>
     </w:lvl>
   </w:abstractNum>
-  <w:abstractNum w:abstractNumId="4" w15:restartNumberingAfterBreak="0">
+  <w:abstractNum w:abstractNumId="6" w15:restartNumberingAfterBreak="0">
     <w:nsid w:val="723C3852"/>
     <w:multiLevelType w:val="hybridMultilevel"/>
     <w:tmpl w:val="E23CAFE4"/>
@@ -2036,7 +3018,7 @@
       </w:rPr>
     </w:lvl>
   </w:abstractNum>
-  <w:abstractNum w:abstractNumId="5" w15:restartNumberingAfterBreak="0">
+  <w:abstractNum w:abstractNumId="7" w15:restartNumberingAfterBreak="0">
     <w:nsid w:val="7BB355E6"/>
     <w:multiLevelType w:val="hybridMultilevel"/>
     <w:tmpl w:val="FC168634"/>
@@ -2150,28 +3132,34 @@
     </w:lvl>
   </w:abstractNum>
   <w:num w:numId="1">
+    <w:abstractNumId w:val="2"/>
+  </w:num>
+  <w:num w:numId="2">
+    <w:abstractNumId w:val="6"/>
+  </w:num>
+  <w:num w:numId="3">
+    <w:abstractNumId w:val="7"/>
+  </w:num>
+  <w:num w:numId="4">
+    <w:abstractNumId w:val="5"/>
+  </w:num>
+  <w:num w:numId="5">
+    <w:abstractNumId w:val="4"/>
+  </w:num>
+  <w:num w:numId="6">
     <w:abstractNumId w:val="1"/>
   </w:num>
-  <w:num w:numId="2">
-    <w:abstractNumId w:val="4"/>
-  </w:num>
-  <w:num w:numId="3">
-    <w:abstractNumId w:val="5"/>
-  </w:num>
-  <w:num w:numId="4">
+  <w:num w:numId="7">
     <w:abstractNumId w:val="3"/>
   </w:num>
-  <w:num w:numId="5">
-    <w:abstractNumId w:val="2"/>
-  </w:num>
-  <w:num w:numId="6">
+  <w:num w:numId="8">
     <w:abstractNumId w:val="0"/>
   </w:num>
 </w:numbering>
 </file>
 
 <file path=word/styles.xml><?xml version="1.0" encoding="utf-8"?>
-<w:styles xmlns:mc="http://schemas.openxmlformats.org/markup-compatibility/2006" xmlns:r="http://schemas.openxmlformats.org/officeDocument/2006/relationships" xmlns:w="http://schemas.openxmlformats.org/wordprocessingml/2006/main" xmlns:w14="http://schemas.microsoft.com/office/word/2010/wordml" xmlns:w15="http://schemas.microsoft.com/office/word/2012/wordml" xmlns:w16se="http://schemas.microsoft.com/office/word/2015/wordml/symex" mc:Ignorable="w14 w15 w16se">
+<w:styles xmlns:mc="http://schemas.openxmlformats.org/markup-compatibility/2006" xmlns:r="http://schemas.openxmlformats.org/officeDocument/2006/relationships" xmlns:w="http://schemas.openxmlformats.org/wordprocessingml/2006/main" xmlns:w14="http://schemas.microsoft.com/office/word/2010/wordml" xmlns:w15="http://schemas.microsoft.com/office/word/2012/wordml" xmlns:w16cid="http://schemas.microsoft.com/office/word/2016/wordml/cid" xmlns:w16se="http://schemas.microsoft.com/office/word/2015/wordml/symex" mc:Ignorable="w14 w15 w16se w16cid">
   <w:docDefaults>
     <w:rPrDefault>
       <w:rPr>
@@ -2187,7 +3175,7 @@
       </w:pPr>
     </w:pPrDefault>
   </w:docDefaults>
-  <w:latentStyles w:defLockedState="0" w:defUIPriority="99" w:defSemiHidden="0" w:defUnhideWhenUsed="0" w:defQFormat="0" w:count="371">
+  <w:latentStyles w:defLockedState="0" w:defUIPriority="99" w:defSemiHidden="0" w:defUnhideWhenUsed="0" w:defQFormat="0" w:count="375">
     <w:lsdException w:name="Normal" w:uiPriority="0" w:qFormat="1"/>
     <w:lsdException w:name="heading 1" w:uiPriority="9" w:qFormat="1"/>
     <w:lsdException w:name="heading 2" w:semiHidden="1" w:uiPriority="9" w:unhideWhenUsed="1" w:qFormat="1"/>
@@ -2293,7 +3281,6 @@
     <w:lsdException w:name="HTML Sample" w:semiHidden="1" w:unhideWhenUsed="1"/>
     <w:lsdException w:name="HTML Typewriter" w:semiHidden="1" w:unhideWhenUsed="1"/>
     <w:lsdException w:name="HTML Variable" w:semiHidden="1" w:unhideWhenUsed="1"/>
-    <w:lsdException w:name="Normal Table" w:semiHidden="1" w:unhideWhenUsed="1"/>
     <w:lsdException w:name="annotation subject" w:semiHidden="1" w:unhideWhenUsed="1"/>
     <w:lsdException w:name="No List" w:semiHidden="1" w:unhideWhenUsed="1"/>
     <w:lsdException w:name="Outline List 1" w:semiHidden="1" w:unhideWhenUsed="1"/>
@@ -2337,10 +3324,8 @@
     <w:lsdException w:name="Table Elegant" w:semiHidden="1" w:unhideWhenUsed="1"/>
     <w:lsdException w:name="Table Professional" w:semiHidden="1" w:unhideWhenUsed="1"/>
     <w:lsdException w:name="Table Subtle 1" w:semiHidden="1" w:unhideWhenUsed="1"/>
-    <w:lsdException w:name="Table Subtle 2" w:semiHidden="1" w:unhideWhenUsed="1"/>
     <w:lsdException w:name="Table Web 1" w:semiHidden="1" w:unhideWhenUsed="1"/>
     <w:lsdException w:name="Table Web 2" w:semiHidden="1" w:unhideWhenUsed="1"/>
-    <w:lsdException w:name="Table Web 3" w:semiHidden="1" w:unhideWhenUsed="1"/>
     <w:lsdException w:name="Balloon Text" w:semiHidden="1" w:unhideWhenUsed="1"/>
     <w:lsdException w:name="Table Grid" w:uiPriority="39"/>
     <w:lsdException w:name="Table Theme" w:semiHidden="1" w:unhideWhenUsed="1"/>
@@ -2559,6 +3544,10 @@
     <w:lsdException w:name="List Table 5 Dark Accent 6" w:uiPriority="50"/>
     <w:lsdException w:name="List Table 6 Colorful Accent 6" w:uiPriority="51"/>
     <w:lsdException w:name="List Table 7 Colorful Accent 6" w:uiPriority="52"/>
+    <w:lsdException w:name="Mention" w:semiHidden="1" w:unhideWhenUsed="1"/>
+    <w:lsdException w:name="Smart Hyperlink" w:semiHidden="1" w:unhideWhenUsed="1"/>
+    <w:lsdException w:name="Hashtag" w:semiHidden="1" w:unhideWhenUsed="1"/>
+    <w:lsdException w:name="Unresolved Mention" w:semiHidden="1" w:unhideWhenUsed="1"/>
   </w:latentStyles>
   <w:style w:type="paragraph" w:default="1" w:styleId="Normal">
     <w:name w:val="Normal"/>
@@ -2757,6 +3746,29 @@
       <w:color w:val="44546A" w:themeColor="text2"/>
       <w:sz w:val="18"/>
       <w:szCs w:val="18"/>
+    </w:rPr>
+  </w:style>
+  <w:style w:type="character" w:styleId="Hyperlink">
+    <w:name w:val="Hyperlink"/>
+    <w:basedOn w:val="DefaultParagraphFont"/>
+    <w:uiPriority w:val="99"/>
+    <w:unhideWhenUsed/>
+    <w:rsid w:val="000A472B"/>
+    <w:rPr>
+      <w:color w:val="0563C1" w:themeColor="hyperlink"/>
+      <w:u w:val="single"/>
+    </w:rPr>
+  </w:style>
+  <w:style w:type="character" w:styleId="UnresolvedMention">
+    <w:name w:val="Unresolved Mention"/>
+    <w:basedOn w:val="DefaultParagraphFont"/>
+    <w:uiPriority w:val="99"/>
+    <w:semiHidden/>
+    <w:unhideWhenUsed/>
+    <w:rsid w:val="000A472B"/>
+    <w:rPr>
+      <w:color w:val="605E5C"/>
+      <w:shd w:val="clear" w:color="auto" w:fill="E1DFDD"/>
     </w:rPr>
   </w:style>
 </w:styles>

</xml_diff>